<commit_message>
This is basic commit
</commit_message>
<xml_diff>
--- a/word.docx
+++ b/word.docx
@@ -13,6 +13,59 @@
           <w:lang w:val="en-GB"/>
         </w:rPr>
         <w:t xml:space="preserve">This is a word file for learning to use git </w:t>
+      </w:r>
+      <w:r>
+        <w:rPr>
+          <w:lang w:val="en-GB"/>
+        </w:rPr>
+        <w:t>dfsfdsfas</w:t>
+      </w:r>
+    </w:p>
+    <w:p>
+      <w:pPr>
+        <w:rPr>
+          <w:lang w:val="en-GB"/>
+        </w:rPr>
+      </w:pPr>
+    </w:p>
+    <w:p>
+      <w:pPr>
+        <w:rPr>
+          <w:lang w:val="en-GB"/>
+        </w:rPr>
+      </w:pPr>
+    </w:p>
+    <w:p>
+      <w:pPr>
+        <w:rPr>
+          <w:lang w:val="en-GB"/>
+        </w:rPr>
+      </w:pPr>
+      <w:r>
+        <w:rPr>
+          <w:lang w:val="en-GB"/>
+        </w:rPr>
+        <w:t>Fsdfsdaf</w:t>
+      </w:r>
+    </w:p>
+    <w:p>
+      <w:pPr>
+        <w:rPr>
+          <w:lang w:val="en-GB"/>
+        </w:rPr>
+      </w:pPr>
+    </w:p>
+    <w:p>
+      <w:pPr>
+        <w:rPr>
+          <w:lang w:val="en-GB"/>
+        </w:rPr>
+      </w:pPr>
+      <w:r>
+        <w:rPr>
+          <w:lang w:val="en-GB"/>
+        </w:rPr>
+        <w:t>fasd</w:t>
       </w:r>
       <w:bookmarkStart w:id="0" w:name="_GoBack"/>
       <w:bookmarkEnd w:id="0"/>

</xml_diff>

<commit_message>
shitty commit just for no reason. wait i've added word.docx to .gitignore and then made some changes to word and it still shows the changes to the git status so now gonna learn that
</commit_message>
<xml_diff>
--- a/word.docx
+++ b/word.docx
@@ -66,6 +66,12 @@
           <w:lang w:val="en-GB"/>
         </w:rPr>
         <w:t>fasd</w:t>
+      </w:r>
+      <w:r>
+        <w:rPr>
+          <w:lang w:val="en-GB"/>
+        </w:rPr>
+        <w:t>fdfasdfsd</w:t>
       </w:r>
       <w:bookmarkStart w:id="0" w:name="_GoBack"/>
       <w:bookmarkEnd w:id="0"/>

</xml_diff>